<commit_message>
Updated labs to colorize code
</commit_message>
<xml_diff>
--- a/Week_4/Labs/4.4_Flask_Part_3_Lab.docx
+++ b/Week_4/Labs/4.4_Flask_Part_3_Lab.docx
@@ -192,6 +192,7 @@
       <w:r>
         <w:rPr>
           <w:rFonts w:ascii="Consolas" w:cs="Consolas" w:eastAsia="Consolas" w:hAnsi="Consolas"/>
+          <w:color w:val="38761d"/>
           <w:rtl w:val="0"/>
         </w:rPr>
         <w:t xml:space="preserve">jsonify({"message": "failed!"}), 400</w:t>
@@ -202,7 +203,9 @@
         <w:pBdr/>
         <w:ind w:firstLine="720"/>
         <w:contextualSpacing w:val="0"/>
-        <w:rPr/>
+        <w:rPr>
+          <w:color w:val="38761d"/>
+        </w:rPr>
       </w:pPr>
       <w:r>
         <w:rPr>
@@ -210,11 +213,18 @@
         </w:rPr>
         <w:t xml:space="preserve">Otherwise, if the value is a non-empty string, return the following:</w:t>
         <w:br w:type="textWrapping"/>
+      </w:r>
+      <w:r>
+        <w:rPr>
+          <w:color w:val="38761d"/>
+          <w:rtl w:val="0"/>
+        </w:rPr>
         <w:tab/>
       </w:r>
       <w:r>
         <w:rPr>
           <w:rFonts w:ascii="Consolas" w:cs="Consolas" w:eastAsia="Consolas" w:hAnsi="Consolas"/>
+          <w:color w:val="38761d"/>
           <w:rtl w:val="0"/>
         </w:rPr>
         <w:t xml:space="preserve">jsonify({"message": "success!"}), 200</w:t>
@@ -313,12 +323,12 @@
           <wp:inline distB="114300" distT="114300" distL="114300" distR="114300">
             <wp:extent cx="4624388" cy="1578517"/>
             <wp:effectExtent b="0" l="0" r="0" t="0"/>
-            <wp:docPr descr="Screen Shot 2017-04-09 at 9.32.09 PM.png" id="2" name="image03.png"/>
+            <wp:docPr descr="Screen Shot 2017-04-09 at 9.32.09 PM.png" id="2" name="image4.png"/>
             <a:graphic>
               <a:graphicData uri="http://schemas.openxmlformats.org/drawingml/2006/picture">
                 <pic:pic>
                   <pic:nvPicPr>
-                    <pic:cNvPr descr="Screen Shot 2017-04-09 at 9.32.09 PM.png" id="0" name="image03.png"/>
+                    <pic:cNvPr descr="Screen Shot 2017-04-09 at 9.32.09 PM.png" id="0" name="image4.png"/>
                     <pic:cNvPicPr preferRelativeResize="0"/>
                   </pic:nvPicPr>
                   <pic:blipFill>
@@ -378,12 +388,12 @@
           <wp:inline distB="114300" distT="114300" distL="114300" distR="114300">
             <wp:extent cx="4679277" cy="1576388"/>
             <wp:effectExtent b="0" l="0" r="0" t="0"/>
-            <wp:docPr descr="Screen Shot 2017-04-09 at 9.32.20 PM.png" id="1" name="image02.png"/>
+            <wp:docPr descr="Screen Shot 2017-04-09 at 9.32.20 PM.png" id="1" name="image2.png"/>
             <a:graphic>
               <a:graphicData uri="http://schemas.openxmlformats.org/drawingml/2006/picture">
                 <pic:pic>
                   <pic:nvPicPr>
-                    <pic:cNvPr descr="Screen Shot 2017-04-09 at 9.32.20 PM.png" id="0" name="image02.png"/>
+                    <pic:cNvPr descr="Screen Shot 2017-04-09 at 9.32.20 PM.png" id="0" name="image2.png"/>
                     <pic:cNvPicPr preferRelativeResize="0"/>
                   </pic:nvPicPr>
                   <pic:blipFill>

</xml_diff>